<commit_message>
Mechanisms to corrupt parts of files for test purposes.
</commit_message>
<xml_diff>
--- a/Outputs/Documents/Word/hallambaker-mesh-11-presence.docx
+++ b/Outputs/Documents/Word/hallambaker-mesh-11-presence.docx
@@ -373,6 +373,133 @@
     </w:p>
     <w:p>
       <w:pPr>
+        <w:rPr>
+          <w:highlight w:val="white"/>
+        </w:rPr>
+      </w:pPr>
+      <w:r>
+        <w:rPr>
+          <w:highlight w:val="white"/>
+        </w:rPr>
+        <w:t xml:space="preserve">Mesh Presence Protocol </w:t>
+      </w:r>
+      <w:r>
+        <w:rPr>
+          <w:highlight w:val="white"/>
+        </w:rPr>
+        <w:t xml:space="preserve">(MPP) </w:t>
+      </w:r>
+      <w:r>
+        <w:rPr>
+          <w:highlight w:val="white"/>
+        </w:rPr>
+        <w:t>is a UDP publish/</w:t>
+      </w:r>
+      <w:proofErr w:type="spellStart"/>
+      <w:r>
+        <w:rPr>
+          <w:highlight w:val="white"/>
+        </w:rPr>
+        <w:t>subscriber</w:t>
+      </w:r>
+      <w:proofErr w:type="spellEnd"/>
+      <w:r>
+        <w:rPr>
+          <w:highlight w:val="white"/>
+        </w:rPr>
+        <w:t xml:space="preserve"> protocol. Devices subscribed to an event notification service associated with an account receive UDP notification of events posted to that channel. This service may be used to </w:t>
+      </w:r>
+      <w:r>
+        <w:rPr>
+          <w:highlight w:val="white"/>
+        </w:rPr>
+        <w:t>provide</w:t>
+      </w:r>
+      <w:r>
+        <w:rPr>
+          <w:highlight w:val="white"/>
+        </w:rPr>
+        <w:t xml:space="preserve"> subscribing devices </w:t>
+      </w:r>
+      <w:r>
+        <w:rPr>
+          <w:highlight w:val="white"/>
+        </w:rPr>
+        <w:t xml:space="preserve">with immediate </w:t>
+      </w:r>
+      <w:r>
+        <w:rPr>
+          <w:highlight w:val="white"/>
+        </w:rPr>
+        <w:t>of a</w:t>
+      </w:r>
+      <w:r>
+        <w:rPr>
+          <w:highlight w:val="white"/>
+        </w:rPr>
+        <w:t>n event without the need for polling.</w:t>
+      </w:r>
+    </w:p>
+    <w:p>
+      <w:pPr>
+        <w:rPr>
+          <w:highlight w:val="white"/>
+        </w:rPr>
+      </w:pPr>
+      <w:r>
+        <w:rPr>
+          <w:highlight w:val="white"/>
+        </w:rPr>
+        <w:t>Uses of the presence service include notifying a device that an inbound synchronous communication session has been requested, receipt of an asynchronous message, updates to a Mesh catalog, etc.</w:t>
+      </w:r>
+    </w:p>
+    <w:p>
+      <w:r>
+        <w:rPr>
+          <w:highlight w:val="white"/>
+        </w:rPr>
+        <w:t>MPP provides NAT traversal capabilities similar to those provided by STUN &lt;info=</w:t>
+      </w:r>
+      <w:r>
+        <w:t>"</w:t>
+      </w:r>
+      <w:r>
+        <w:rPr>
+          <w:highlight w:val="white"/>
+        </w:rPr>
+        <w:t>rfc8489</w:t>
+      </w:r>
+      <w:r>
+        <w:t>"</w:t>
+      </w:r>
+      <w:r>
+        <w:t>&gt;</w:t>
+      </w:r>
+      <w:r>
+        <w:t xml:space="preserve">. Combining these capabilities with a presence service avoids the need for </w:t>
+      </w:r>
+      <w:r>
+        <w:t xml:space="preserve">a </w:t>
+      </w:r>
+      <w:r>
+        <w:t xml:space="preserve">separate </w:t>
+      </w:r>
+      <w:r>
+        <w:t>service.</w:t>
+      </w:r>
+    </w:p>
+    <w:p>
+      <w:pPr>
+        <w:rPr>
+          <w:highlight w:val="white"/>
+        </w:rPr>
+      </w:pPr>
+      <w:r>
+        <w:t>All MPP packets are encapsulated as RUD datagrams. Messages from the client to the service are limited to a single packet. Messages from the service to the client may contain between 1 and 16 packets.</w:t>
+      </w:r>
+    </w:p>
+    <w:p>
+      <w:pPr>
         <w:pStyle w:val="Heading1"/>
         <w:rPr>
           <w:highlight w:val="white"/>
@@ -600,515 +727,292 @@
     </w:p>
     <w:p>
       <w:pPr>
+        <w:pStyle w:val="Heading1"/>
+      </w:pPr>
+      <w:r>
+        <w:t>Message Format</w:t>
+      </w:r>
+    </w:p>
+    <w:p>
+      <w:pPr>
+        <w:pStyle w:val="Heading1"/>
+      </w:pPr>
+      <w:r>
+        <w:t>Protocol</w:t>
+      </w:r>
+    </w:p>
+    <w:p>
+      <w:pPr>
         <w:pStyle w:val="Heading2"/>
-        <w:rPr>
-          <w:highlight w:val="white"/>
-        </w:rPr>
-      </w:pPr>
-      <w:r>
-        <w:rPr>
-          <w:highlight w:val="white"/>
-        </w:rPr>
-        <w:t>Reserved Callsigns</w:t>
-      </w:r>
-    </w:p>
-    <w:p>
-      <w:pPr>
-        <w:rPr>
-          <w:highlight w:val="white"/>
-        </w:rPr>
-      </w:pPr>
-      <w:r>
-        <w:rPr>
-          <w:highlight w:val="white"/>
-        </w:rPr>
-        <w:t xml:space="preserve">The following callsigns </w:t>
-      </w:r>
-      <w:r>
-        <w:t>are reserved identifiers in the callsign registry</w:t>
-      </w:r>
-      <w:r>
-        <w:t xml:space="preserve">. </w:t>
-      </w:r>
-      <w:r>
-        <w:rPr>
-          <w:highlight w:val="white"/>
-        </w:rPr>
-        <w:t xml:space="preserve">When used in this document, these callsigns refer to </w:t>
-      </w:r>
-      <w:r>
-        <w:rPr>
-          <w:highlight w:val="white"/>
-        </w:rPr>
-        <w:t xml:space="preserve">the following </w:t>
-      </w:r>
-      <w:r>
-        <w:rPr>
-          <w:highlight w:val="white"/>
-        </w:rPr>
-        <w:t>parties:</w:t>
+      </w:pPr>
+      <w:r>
+        <w:t>Client Initiated</w:t>
+      </w:r>
+    </w:p>
+    <w:p>
+      <w:r>
+        <w:t>Client initiated messages MAY be sent via either Web Service transport or UDP transport.</w:t>
+      </w:r>
+    </w:p>
+    <w:p>
+      <w:pPr>
+        <w:pStyle w:val="Heading3"/>
+      </w:pPr>
+      <w:r>
+        <w:t>Subscribe</w:t>
+      </w:r>
+    </w:p>
+    <w:p>
+      <w:r>
+        <w:t xml:space="preserve">The </w:t>
+      </w:r>
+    </w:p>
+    <w:p>
+      <w:pPr>
+        <w:pStyle w:val="Heading4"/>
+      </w:pPr>
+      <w:r>
+        <w:t>Request</w:t>
+      </w:r>
+    </w:p>
+    <w:p>
+      <w:pPr>
+        <w:pStyle w:val="Heading4"/>
+      </w:pPr>
+      <w:r>
+        <w:t>Responses</w:t>
+      </w:r>
+    </w:p>
+    <w:p>
+      <w:pPr>
+        <w:pStyle w:val="Heading3"/>
+      </w:pPr>
+      <w:r>
+        <w:t>Unsubscribe</w:t>
+      </w:r>
+    </w:p>
+    <w:p>
+      <w:pPr>
+        <w:pStyle w:val="Heading4"/>
+      </w:pPr>
+      <w:r>
+        <w:t>Request</w:t>
+      </w:r>
+    </w:p>
+    <w:p>
+      <w:pPr>
+        <w:pStyle w:val="Heading4"/>
+      </w:pPr>
+      <w:r>
+        <w:t>Response</w:t>
+      </w:r>
+    </w:p>
+    <w:p>
+      <w:pPr>
+        <w:pStyle w:val="Heading3"/>
+      </w:pPr>
+      <w:r>
+        <w:t>Status</w:t>
+      </w:r>
+    </w:p>
+    <w:p>
+      <w:r>
+        <w:t xml:space="preserve">The status interaction </w:t>
+      </w:r>
+      <w:r>
+        <w:t xml:space="preserve">requests that the service </w:t>
+      </w:r>
+      <w:r>
+        <w:t>resend the last publication message sent.</w:t>
+      </w:r>
+    </w:p>
+    <w:p>
+      <w:pPr>
+        <w:pStyle w:val="Heading4"/>
+      </w:pPr>
+      <w:r>
+        <w:t>Request</w:t>
+      </w:r>
+    </w:p>
+    <w:p>
+      <w:r>
+        <w:t>The Status Response message</w:t>
+      </w:r>
+    </w:p>
+    <w:p>
+      <w:pPr>
+        <w:pStyle w:val="Heading4"/>
+      </w:pPr>
+      <w:r>
+        <w:t>Response</w:t>
+      </w:r>
+    </w:p>
+    <w:p>
+      <w:pPr>
+        <w:pStyle w:val="Heading3"/>
+      </w:pPr>
+      <w:r>
+        <w:t>DNS Proxy</w:t>
+      </w:r>
+    </w:p>
+    <w:p>
+      <w:pPr>
+        <w:pStyle w:val="Heading4"/>
+      </w:pPr>
+      <w:r>
+        <w:t>Request</w:t>
+      </w:r>
+    </w:p>
+    <w:p>
+      <w:pPr>
+        <w:pStyle w:val="Heading4"/>
+      </w:pPr>
+      <w:r>
+        <w:t>Response</w:t>
+      </w:r>
+    </w:p>
+    <w:p>
+      <w:pPr>
+        <w:pStyle w:val="Heading2"/>
+      </w:pPr>
+      <w:r>
+        <w:t>Service Initiated</w:t>
+      </w:r>
+    </w:p>
+    <w:p>
+      <w:r>
+        <w:t>Service initiated messages MUST be sent via UDP transport</w:t>
+      </w:r>
+    </w:p>
+    <w:p>
+      <w:pPr>
+        <w:pStyle w:val="Heading3"/>
+      </w:pPr>
+      <w:r>
+        <w:t>Publish</w:t>
+      </w:r>
+    </w:p>
+    <w:p>
+      <w:r>
+        <w:t xml:space="preserve">The publish message is </w:t>
+      </w:r>
+    </w:p>
+    <w:p/>
+    <w:p>
+      <w:pPr>
+        <w:pStyle w:val="Heading4"/>
+      </w:pPr>
+      <w:r>
+        <w:t>Status</w:t>
       </w:r>
     </w:p>
     <w:p>
       <w:pPr>
         <w:pStyle w:val="DT"/>
-        <w:rPr>
-          <w:highlight w:val="white"/>
-        </w:rPr>
-      </w:pPr>
-      <w:r>
-        <w:rPr>
-          <w:highlight w:val="white"/>
-        </w:rPr>
-        <w:t>@alice, @bob, @carol, @doug</w:t>
+      </w:pPr>
+      <w:r>
+        <w:t>Serial</w:t>
       </w:r>
     </w:p>
     <w:p>
       <w:pPr>
         <w:pStyle w:val="DD"/>
-        <w:rPr>
-          <w:highlight w:val="white"/>
-        </w:rPr>
-      </w:pPr>
-      <w:r>
-        <w:rPr>
-          <w:highlight w:val="white"/>
-        </w:rPr>
-        <w:t>The g</w:t>
-      </w:r>
-      <w:r>
-        <w:rPr>
-          <w:highlight w:val="white"/>
-        </w:rPr>
-        <w:t>eneric end users</w:t>
-      </w:r>
-      <w:r>
-        <w:rPr>
-          <w:highlight w:val="white"/>
-        </w:rPr>
-        <w:t xml:space="preserve">, Alice, Bob, </w:t>
-      </w:r>
-      <w:proofErr w:type="gramStart"/>
-      <w:r>
-        <w:rPr>
-          <w:highlight w:val="white"/>
-        </w:rPr>
-        <w:t>Carol</w:t>
-      </w:r>
-      <w:proofErr w:type="gramEnd"/>
-      <w:r>
-        <w:rPr>
-          <w:highlight w:val="white"/>
-        </w:rPr>
-        <w:t xml:space="preserve"> and Doug.</w:t>
+      </w:pPr>
+      <w:r>
+        <w:t>Serial number of the status response.</w:t>
       </w:r>
     </w:p>
     <w:p>
       <w:pPr>
         <w:pStyle w:val="DT"/>
-        <w:rPr>
-          <w:highlight w:val="white"/>
-        </w:rPr>
-      </w:pPr>
-      <w:r>
-        <w:rPr>
-          <w:highlight w:val="white"/>
-        </w:rPr>
-        <w:t>@callsign, @callsign</w:t>
-      </w:r>
-      <w:r>
-        <w:rPr>
-          <w:highlight w:val="white"/>
-        </w:rPr>
-        <w:t>1</w:t>
-      </w:r>
-      <w:r>
-        <w:rPr>
-          <w:highlight w:val="white"/>
-        </w:rPr>
-        <w:t>, @callsign2</w:t>
+      </w:pPr>
+      <w:r>
+        <w:t>IP Endpoint</w:t>
       </w:r>
     </w:p>
     <w:p>
       <w:pPr>
         <w:pStyle w:val="DD"/>
-        <w:rPr>
-          <w:highlight w:val="white"/>
-        </w:rPr>
-      </w:pPr>
-      <w:r>
-        <w:rPr>
-          <w:highlight w:val="white"/>
-        </w:rPr>
-        <w:t>Generic callsigns</w:t>
+      </w:pPr>
+      <w:r>
+        <w:t>The IP Endpoint from which the last UDP communication from the client was received.</w:t>
       </w:r>
     </w:p>
     <w:p>
       <w:pPr>
         <w:pStyle w:val="DT"/>
-        <w:rPr>
-          <w:highlight w:val="white"/>
-        </w:rPr>
-      </w:pPr>
-      <w:r>
-        <w:rPr>
-          <w:highlight w:val="white"/>
-        </w:rPr>
-        <w:t>@corporation, @customer, @competitor</w:t>
-      </w:r>
+      </w:pPr>
+      <w:proofErr w:type="spellStart"/>
+      <w:r>
+        <w:t>DateTime</w:t>
+      </w:r>
+      <w:proofErr w:type="spellEnd"/>
     </w:p>
     <w:p>
       <w:pPr>
         <w:pStyle w:val="DD"/>
-        <w:rPr>
-          <w:highlight w:val="white"/>
-        </w:rPr>
-      </w:pPr>
-      <w:r>
-        <w:rPr>
-          <w:highlight w:val="white"/>
-        </w:rPr>
-        <w:t>A generic corporation and its customer and competitor.</w:t>
+      </w:pPr>
+      <w:r>
+        <w:t>The current date and time in ticks and leap seconds.</w:t>
       </w:r>
     </w:p>
     <w:p>
       <w:pPr>
         <w:pStyle w:val="DT"/>
-        <w:rPr>
-          <w:highlight w:val="white"/>
-        </w:rPr>
-      </w:pPr>
-      <w:r>
-        <w:rPr>
-          <w:highlight w:val="white"/>
-        </w:rPr>
-        <w:t>@</w:t>
-      </w:r>
-      <w:r>
-        <w:rPr>
-          <w:highlight w:val="white"/>
-        </w:rPr>
-        <w:t>e</w:t>
-      </w:r>
-      <w:r>
-        <w:rPr>
-          <w:highlight w:val="white"/>
-        </w:rPr>
-        <w:t>ve</w:t>
+      </w:pPr>
+      <w:r>
+        <w:t>Store Status</w:t>
       </w:r>
     </w:p>
     <w:p>
       <w:pPr>
         <w:pStyle w:val="DD"/>
-        <w:rPr>
-          <w:highlight w:val="white"/>
-        </w:rPr>
-      </w:pPr>
-      <w:r>
-        <w:rPr>
-          <w:highlight w:val="white"/>
-        </w:rPr>
-        <w:t>An e</w:t>
-      </w:r>
-      <w:r>
-        <w:rPr>
-          <w:highlight w:val="white"/>
-        </w:rPr>
-        <w:t>avesdropper</w:t>
-      </w:r>
-    </w:p>
-    <w:p>
-      <w:pPr>
-        <w:pStyle w:val="DT"/>
-        <w:rPr>
-          <w:highlight w:val="white"/>
-        </w:rPr>
-      </w:pPr>
-      <w:r>
-        <w:rPr>
-          <w:highlight w:val="white"/>
-        </w:rPr>
-        <w:t>@</w:t>
-      </w:r>
-      <w:r>
-        <w:rPr>
-          <w:highlight w:val="white"/>
-        </w:rPr>
-        <w:t>g</w:t>
-      </w:r>
-      <w:r>
-        <w:rPr>
-          <w:highlight w:val="white"/>
-        </w:rPr>
-        <w:t>race</w:t>
-      </w:r>
-    </w:p>
-    <w:p>
-      <w:pPr>
-        <w:pStyle w:val="DD"/>
-        <w:rPr>
-          <w:highlight w:val="white"/>
-        </w:rPr>
-      </w:pPr>
-      <w:r>
-        <w:rPr>
-          <w:highlight w:val="white"/>
-        </w:rPr>
-        <w:t>A government representative</w:t>
-      </w:r>
-    </w:p>
-    <w:p>
-      <w:pPr>
-        <w:pStyle w:val="DT"/>
-        <w:rPr>
-          <w:highlight w:val="white"/>
-        </w:rPr>
-      </w:pPr>
-      <w:r>
-        <w:rPr>
-          <w:highlight w:val="white"/>
-        </w:rPr>
-        <w:t>@heidi</w:t>
-      </w:r>
-    </w:p>
-    <w:p>
-      <w:pPr>
-        <w:pStyle w:val="DD"/>
-      </w:pPr>
-      <w:r>
-        <w:t xml:space="preserve">A </w:t>
-      </w:r>
-      <w:r>
-        <w:t>malicious</w:t>
-      </w:r>
-      <w:r>
-        <w:t xml:space="preserve"> designer for cryptographic standards</w:t>
-      </w:r>
-    </w:p>
-    <w:p>
-      <w:pPr>
-        <w:pStyle w:val="DT"/>
-      </w:pPr>
-      <w:r>
-        <w:t>@judy</w:t>
-      </w:r>
-    </w:p>
-    <w:p>
-      <w:pPr>
-        <w:pStyle w:val="DD"/>
-      </w:pPr>
-      <w:r>
-        <w:t>A judge who may be called upon to resolve a potential dispute between participants.</w:t>
-      </w:r>
-    </w:p>
-    <w:p>
-      <w:pPr>
-        <w:pStyle w:val="DT"/>
-        <w:rPr>
-          <w:highlight w:val="white"/>
-        </w:rPr>
-      </w:pPr>
-      <w:r>
-        <w:rPr>
-          <w:highlight w:val="white"/>
-        </w:rPr>
-        <w:t>@</w:t>
-      </w:r>
-      <w:r>
-        <w:rPr>
-          <w:highlight w:val="white"/>
-        </w:rPr>
-        <w:t>m</w:t>
-      </w:r>
-      <w:r>
-        <w:rPr>
-          <w:highlight w:val="white"/>
-        </w:rPr>
-        <w:t xml:space="preserve">allet </w:t>
-      </w:r>
-    </w:p>
-    <w:p>
-      <w:pPr>
-        <w:pStyle w:val="DD"/>
-      </w:pPr>
-      <w:r>
-        <w:t>A</w:t>
-      </w:r>
-      <w:r>
-        <w:t xml:space="preserve"> </w:t>
-      </w:r>
-      <w:r>
-        <w:t xml:space="preserve">malicious </w:t>
-      </w:r>
-      <w:r>
-        <w:t>party engaged in an active attack</w:t>
-      </w:r>
-    </w:p>
-    <w:p>
-      <w:pPr>
-        <w:pStyle w:val="DT"/>
-      </w:pPr>
-      <w:r>
-        <w:t>@provider, @provisional</w:t>
-      </w:r>
-    </w:p>
-    <w:p>
-      <w:pPr>
-        <w:pStyle w:val="DD"/>
-      </w:pPr>
-      <w:r>
-        <w:t>Mesh Service Providers</w:t>
-      </w:r>
-    </w:p>
-    <w:p>
-      <w:pPr>
-        <w:pStyle w:val="DT"/>
-      </w:pPr>
-      <w:r>
-        <w:t>@quartermaster</w:t>
-      </w:r>
-    </w:p>
-    <w:p>
-      <w:pPr>
-        <w:pStyle w:val="DD"/>
-      </w:pPr>
-      <w:r>
-        <w:t>The callsign of the registry quartermaster.</w:t>
-      </w:r>
-    </w:p>
-    <w:p>
-      <w:pPr>
-        <w:pStyle w:val="DT"/>
-      </w:pPr>
-      <w:r>
-        <w:rPr>
-          <w:highlight w:val="white"/>
-        </w:rPr>
-        <w:t xml:space="preserve">@sybil, @sybil0, </w:t>
-      </w:r>
-      <w:r>
-        <w:t>@</w:t>
-      </w:r>
-      <w:r>
-        <w:t>s</w:t>
-      </w:r>
-      <w:r>
-        <w:t>ybil</w:t>
-      </w:r>
-      <w:r>
-        <w:t>-1</w:t>
-      </w:r>
-      <w:r>
-        <w:t>,</w:t>
-      </w:r>
-      <w:r>
-        <w:t xml:space="preserve"> </w:t>
-      </w:r>
-      <w:r>
-        <w:t>@</w:t>
-      </w:r>
-      <w:r>
-        <w:t>s</w:t>
-      </w:r>
-      <w:r>
-        <w:t>ybil</w:t>
-      </w:r>
-      <w:r>
-        <w:t>-n</w:t>
-      </w:r>
-    </w:p>
-    <w:p>
-      <w:pPr>
-        <w:pStyle w:val="DD"/>
-      </w:pPr>
-      <w:r>
-        <w:t xml:space="preserve">A pseudonymous attacker, who usually uses a large number of identities. </w:t>
-      </w:r>
-    </w:p>
-    <w:p>
-      <w:pPr>
-        <w:pStyle w:val="DT"/>
-        <w:rPr>
-          <w:highlight w:val="white"/>
-        </w:rPr>
-      </w:pPr>
-      <w:r>
-        <w:rPr>
-          <w:highlight w:val="white"/>
-        </w:rPr>
-        <w:t>@ted</w:t>
-      </w:r>
-    </w:p>
-    <w:p>
-      <w:pPr>
-        <w:pStyle w:val="DD"/>
-      </w:pPr>
-      <w:r>
-        <w:t>A trusted arbitrator, who acts as a neutral third party.</w:t>
-      </w:r>
-    </w:p>
-    <w:p>
-      <w:pPr>
-        <w:pStyle w:val="DT"/>
-        <w:rPr>
-          <w:highlight w:val="white"/>
-        </w:rPr>
-      </w:pPr>
-      <w:r>
-        <w:rPr>
-          <w:highlight w:val="white"/>
-        </w:rPr>
-        <w:t>@wendy</w:t>
-      </w:r>
-    </w:p>
-    <w:p>
-      <w:pPr>
-        <w:pStyle w:val="DD"/>
-      </w:pPr>
-      <w:r>
-        <w:t>A whistleblower, who is an insider with privileged access capable of divulging information.</w:t>
-      </w:r>
-    </w:p>
-    <w:p>
-      <w:pPr>
-        <w:pStyle w:val="DT"/>
-        <w:rPr>
-          <w:highlight w:val="white"/>
-        </w:rPr>
-      </w:pPr>
-      <w:r>
-        <w:rPr>
-          <w:highlight w:val="white"/>
-        </w:rPr>
-        <w:t>@Firstname_Lastname</w:t>
-      </w:r>
-    </w:p>
-    <w:p>
-      <w:pPr>
-        <w:pStyle w:val="DD"/>
-        <w:rPr>
-          <w:highlight w:val="white"/>
-        </w:rPr>
-      </w:pPr>
-      <w:r>
-        <w:rPr>
-          <w:highlight w:val="white"/>
-        </w:rPr>
-        <w:t>A generic user whose name is '</w:t>
-      </w:r>
-      <w:proofErr w:type="spellStart"/>
-      <w:r>
-        <w:rPr>
-          <w:highlight w:val="white"/>
-        </w:rPr>
-        <w:t>Firstname</w:t>
-      </w:r>
-      <w:proofErr w:type="spellEnd"/>
-      <w:r>
-        <w:rPr>
-          <w:highlight w:val="white"/>
-        </w:rPr>
-        <w:t xml:space="preserve"> Lastname'</w:t>
+      </w:pPr>
+      <w:r>
+        <w:t>A list of status values for stores that have been updated.</w:t>
+      </w:r>
+    </w:p>
+    <w:p>
+      <w:pPr>
+        <w:pStyle w:val="Heading4"/>
+      </w:pPr>
+      <w:r>
+        <w:t>Acknowledgement</w:t>
+      </w:r>
+    </w:p>
+    <w:p>
+      <w:r>
+        <w:t xml:space="preserve">The acknowledgement message acknowledges receipt of a </w:t>
+      </w:r>
+      <w:r>
+        <w:t>Status message</w:t>
+      </w:r>
+      <w:r>
+        <w:t>.</w:t>
+      </w:r>
+    </w:p>
+    <w:p>
+      <w:pPr>
+        <w:pStyle w:val="Heading1"/>
+      </w:pPr>
+      <w:r>
+        <w:t>UDP Transport Binding</w:t>
+      </w:r>
+    </w:p>
+    <w:p>
+      <w:pPr>
+        <w:pStyle w:val="Heading2"/>
+      </w:pPr>
+      <w:r>
+        <w:t>Service to Client Message</w:t>
+      </w:r>
+    </w:p>
+    <w:p>
+      <w:pPr>
+        <w:pStyle w:val="Heading2"/>
+      </w:pPr>
+      <w:r>
+        <w:t>Client to Service Message</w:t>
       </w:r>
     </w:p>
     <w:p>

</xml_diff>